<commit_message>
Made some changes to the doc
</commit_message>
<xml_diff>
--- a/Azure Automation For Data Manager/DMS-Job config workflow.docx
+++ b/Azure Automation For Data Manager/DMS-Job config workflow.docx
@@ -112,35 +112,36 @@
           <w:szCs w:val="22"/>
           <w:lang w:bidi="ar-SA"/>
         </w:rPr>
-        <w:t xml:space="preserve">Copy the </w:t>
-      </w:r>
-      <w:bookmarkStart w:id="0" w:name="_GoBack"/>
-      <w:r>
-        <w:rPr>
-          <w:rFonts w:ascii="Calibri" w:eastAsia="Times New Roman" w:hAnsi="Calibri" w:cs="Calibri"/>
-          <w:b/>
-          <w:bCs/>
-          <w:szCs w:val="22"/>
-          <w:lang w:bidi="ar-SA"/>
-        </w:rPr>
-        <w:t>Get-ConfigurationParams.ps1</w:t>
-      </w:r>
-      <w:r>
-        <w:rPr>
-          <w:rFonts w:ascii="Calibri" w:eastAsia="Times New Roman" w:hAnsi="Calibri" w:cs="Calibri"/>
-          <w:szCs w:val="22"/>
-          <w:lang w:bidi="ar-SA"/>
-        </w:rPr>
-        <w:t xml:space="preserve"> </w:t>
-      </w:r>
-      <w:bookmarkEnd w:id="0"/>
-      <w:r>
-        <w:rPr>
-          <w:rFonts w:ascii="Calibri" w:eastAsia="Times New Roman" w:hAnsi="Calibri" w:cs="Calibri"/>
-          <w:szCs w:val="22"/>
-          <w:lang w:bidi="ar-SA"/>
-        </w:rPr>
-        <w:t xml:space="preserve">in </w:t>
+        <w:t>Download</w:t>
+      </w:r>
+      <w:r>
+        <w:rPr>
+          <w:rFonts w:ascii="Calibri" w:eastAsia="Times New Roman" w:hAnsi="Calibri" w:cs="Calibri"/>
+          <w:szCs w:val="22"/>
+          <w:lang w:bidi="ar-SA"/>
+        </w:rPr>
+        <w:t xml:space="preserve"> the </w:t>
+      </w:r>
+      <w:hyperlink r:id="rId5" w:history="1">
+        <w:r>
+          <w:rPr>
+            <w:rStyle w:val="Hyperlink"/>
+            <w:rFonts w:ascii="Calibri" w:eastAsia="Times New Roman" w:hAnsi="Calibri" w:cs="Calibri"/>
+            <w:b/>
+            <w:bCs/>
+            <w:szCs w:val="22"/>
+            <w:lang w:bidi="ar-SA"/>
+          </w:rPr>
+          <w:t>Get-ConfigurationParams.ps1</w:t>
+        </w:r>
+      </w:hyperlink>
+      <w:r>
+        <w:rPr>
+          <w:rFonts w:ascii="Calibri" w:eastAsia="Times New Roman" w:hAnsi="Calibri" w:cs="Calibri"/>
+          <w:szCs w:val="22"/>
+          <w:lang w:bidi="ar-SA"/>
+        </w:rPr>
+        <w:t xml:space="preserve"> in </w:t>
       </w:r>
       <w:r>
         <w:rPr>
@@ -220,115 +221,7 @@
           <w:szCs w:val="22"/>
           <w:lang w:bidi="ar-SA"/>
         </w:rPr>
-        <w:t>C:\DataTransformation\Get-ConfigurationParams.ps1 -</w:t>
-      </w:r>
-      <w:proofErr w:type="spellStart"/>
-      <w:r>
-        <w:rPr>
-          <w:rFonts w:ascii="Calibri" w:eastAsia="Times New Roman" w:hAnsi="Calibri" w:cs="Calibri"/>
-          <w:szCs w:val="22"/>
-          <w:lang w:bidi="ar-SA"/>
-        </w:rPr>
-        <w:t>SubscriptionName</w:t>
-      </w:r>
-      <w:proofErr w:type="spellEnd"/>
-      <w:r>
-        <w:rPr>
-          <w:rFonts w:ascii="Calibri" w:eastAsia="Times New Roman" w:hAnsi="Calibri" w:cs="Calibri"/>
-          <w:szCs w:val="22"/>
-          <w:lang w:bidi="ar-SA"/>
-        </w:rPr>
-        <w:t xml:space="preserve"> "</w:t>
-      </w:r>
-      <w:proofErr w:type="spellStart"/>
-      <w:r>
-        <w:rPr>
-          <w:rFonts w:ascii="Calibri" w:eastAsia="Times New Roman" w:hAnsi="Calibri" w:cs="Calibri"/>
-          <w:szCs w:val="22"/>
-          <w:lang w:bidi="ar-SA"/>
-        </w:rPr>
-        <w:t>AzureSubscriptionName</w:t>
-      </w:r>
-      <w:proofErr w:type="spellEnd"/>
-      <w:r>
-        <w:rPr>
-          <w:rFonts w:ascii="Calibri" w:eastAsia="Times New Roman" w:hAnsi="Calibri" w:cs="Calibri"/>
-          <w:szCs w:val="22"/>
-          <w:lang w:bidi="ar-SA"/>
-        </w:rPr>
-        <w:t>" -</w:t>
-      </w:r>
-      <w:proofErr w:type="spellStart"/>
-      <w:r>
-        <w:rPr>
-          <w:rFonts w:ascii="Calibri" w:eastAsia="Times New Roman" w:hAnsi="Calibri" w:cs="Calibri"/>
-          <w:szCs w:val="22"/>
-          <w:lang w:bidi="ar-SA"/>
-        </w:rPr>
-        <w:t>ActiveDirectoryKey</w:t>
-      </w:r>
-      <w:proofErr w:type="spellEnd"/>
-      <w:r>
-        <w:rPr>
-          <w:rFonts w:ascii="Calibri" w:eastAsia="Times New Roman" w:hAnsi="Calibri" w:cs="Calibri"/>
-          <w:szCs w:val="22"/>
-          <w:lang w:bidi="ar-SA"/>
-        </w:rPr>
-        <w:t xml:space="preserve"> "</w:t>
-      </w:r>
-      <w:proofErr w:type="spellStart"/>
-      <w:r>
-        <w:rPr>
-          <w:rFonts w:ascii="Calibri" w:eastAsia="Times New Roman" w:hAnsi="Calibri" w:cs="Calibri"/>
-          <w:szCs w:val="22"/>
-          <w:lang w:bidi="ar-SA"/>
-        </w:rPr>
-        <w:t>anyrandompassword</w:t>
-      </w:r>
-      <w:proofErr w:type="spellEnd"/>
-      <w:r>
-        <w:rPr>
-          <w:rFonts w:ascii="Calibri" w:eastAsia="Times New Roman" w:hAnsi="Calibri" w:cs="Calibri"/>
-          <w:szCs w:val="22"/>
-          <w:lang w:bidi="ar-SA"/>
-        </w:rPr>
-        <w:t>" -</w:t>
-      </w:r>
-      <w:proofErr w:type="spellStart"/>
-      <w:r>
-        <w:rPr>
-          <w:rFonts w:ascii="Calibri" w:eastAsia="Times New Roman" w:hAnsi="Calibri" w:cs="Calibri"/>
-          <w:szCs w:val="22"/>
-          <w:lang w:bidi="ar-SA"/>
-        </w:rPr>
-        <w:t>AppName</w:t>
-      </w:r>
-      <w:proofErr w:type="spellEnd"/>
-      <w:r>
-        <w:rPr>
-          <w:rFonts w:ascii="Calibri" w:eastAsia="Times New Roman" w:hAnsi="Calibri" w:cs="Calibri"/>
-          <w:szCs w:val="22"/>
-          <w:lang w:bidi="ar-SA"/>
-        </w:rPr>
-        <w:t xml:space="preserve"> "</w:t>
-      </w:r>
-      <w:proofErr w:type="spellStart"/>
-      <w:r>
-        <w:rPr>
-          <w:rFonts w:ascii="Calibri" w:eastAsia="Times New Roman" w:hAnsi="Calibri" w:cs="Calibri"/>
-          <w:szCs w:val="22"/>
-          <w:lang w:bidi="ar-SA"/>
-        </w:rPr>
-        <w:t>ApplicationName</w:t>
-      </w:r>
-      <w:proofErr w:type="spellEnd"/>
-      <w:r>
-        <w:rPr>
-          <w:rFonts w:ascii="Calibri" w:eastAsia="Times New Roman" w:hAnsi="Calibri" w:cs="Calibri"/>
-          <w:szCs w:val="22"/>
-          <w:lang w:bidi="ar-SA"/>
-        </w:rPr>
-        <w:t>"</w:t>
+        <w:t>C:\DataTransformation\Get-ConfigurationParams.ps1 -SubscriptionName "AzureSubscriptionName" -ActiveDirectoryKey "anyrandompassword" -AppName "ApplicationName"</w:t>
       </w:r>
     </w:p>
     <w:p>
@@ -376,23 +269,13 @@
         </w:rPr>
         <w:t xml:space="preserve">The </w:t>
       </w:r>
-      <w:proofErr w:type="spellStart"/>
-      <w:r>
-        <w:rPr>
-          <w:rFonts w:ascii="Calibri" w:eastAsia="Times New Roman" w:hAnsi="Calibri" w:cs="Calibri"/>
-          <w:szCs w:val="22"/>
-          <w:lang w:bidi="ar-SA"/>
-        </w:rPr>
-        <w:t>ActiveDirectoryKey</w:t>
-      </w:r>
-      <w:proofErr w:type="spellEnd"/>
-      <w:r>
-        <w:rPr>
-          <w:rFonts w:ascii="Calibri" w:eastAsia="Times New Roman" w:hAnsi="Calibri" w:cs="Calibri"/>
-          <w:szCs w:val="22"/>
-          <w:lang w:bidi="ar-SA"/>
-        </w:rPr>
-        <w:t xml:space="preserve"> </w:t>
+      <w:r>
+        <w:rPr>
+          <w:rFonts w:ascii="Calibri" w:eastAsia="Times New Roman" w:hAnsi="Calibri" w:cs="Calibri"/>
+          <w:szCs w:val="22"/>
+          <w:lang w:bidi="ar-SA"/>
+        </w:rPr>
+        <w:t xml:space="preserve">ActiveDirectoryKey </w:t>
       </w:r>
       <w:r>
         <w:rPr>
@@ -402,23 +285,21 @@
         </w:rPr>
         <w:t xml:space="preserve">is a password that you will use later. </w:t>
       </w:r>
-      <w:proofErr w:type="spellStart"/>
-      <w:r>
-        <w:rPr>
-          <w:rFonts w:ascii="Calibri" w:eastAsia="Times New Roman" w:hAnsi="Calibri" w:cs="Calibri"/>
-          <w:szCs w:val="22"/>
-          <w:lang w:bidi="ar-SA"/>
-        </w:rPr>
-        <w:t>AppName</w:t>
-      </w:r>
-      <w:proofErr w:type="spellEnd"/>
-      <w:r>
-        <w:rPr>
-          <w:rFonts w:ascii="Calibri" w:eastAsia="Times New Roman" w:hAnsi="Calibri" w:cs="Calibri"/>
-          <w:szCs w:val="22"/>
-          <w:lang w:bidi="ar-SA"/>
-        </w:rPr>
-        <w:t xml:space="preserve"> can be any string</w:t>
+      <w:r>
+        <w:rPr>
+          <w:rFonts w:ascii="Calibri" w:eastAsia="Times New Roman" w:hAnsi="Calibri" w:cs="Calibri"/>
+          <w:szCs w:val="22"/>
+          <w:lang w:bidi="ar-SA"/>
+        </w:rPr>
+        <w:t xml:space="preserve">Enter a password of your choice. </w:t>
+      </w:r>
+      <w:r>
+        <w:rPr>
+          <w:rFonts w:ascii="Calibri" w:eastAsia="Times New Roman" w:hAnsi="Calibri" w:cs="Calibri"/>
+          <w:szCs w:val="22"/>
+          <w:lang w:bidi="ar-SA"/>
+        </w:rPr>
+        <w:t>AppName can be any string</w:t>
       </w:r>
       <w:r>
         <w:rPr>
@@ -657,20 +538,27 @@
           <w:szCs w:val="22"/>
           <w:lang w:bidi="ar-SA"/>
         </w:rPr>
-        <w:t xml:space="preserve">Logon to the Azure </w:t>
-      </w:r>
-      <w:hyperlink r:id="rId5" w:history="1">
+        <w:t xml:space="preserve">Download this </w:t>
+      </w:r>
+      <w:hyperlink r:id="rId6" w:history="1">
         <w:r>
           <w:rPr>
+            <w:rStyle w:val="Hyperlink"/>
             <w:rFonts w:ascii="Calibri" w:eastAsia="Times New Roman" w:hAnsi="Calibri" w:cs="Calibri"/>
-            <w:color w:val="0000FF"/>
             <w:szCs w:val="22"/>
-            <w:u w:val="single"/>
             <w:lang w:bidi="ar-SA"/>
           </w:rPr>
-          <w:t>site</w:t>
+          <w:t>zip</w:t>
         </w:r>
       </w:hyperlink>
+      <w:r>
+        <w:rPr>
+          <w:rFonts w:ascii="Calibri" w:eastAsia="Times New Roman" w:hAnsi="Calibri" w:cs="Calibri"/>
+          <w:szCs w:val="22"/>
+          <w:lang w:bidi="ar-SA"/>
+        </w:rPr>
+        <w:t xml:space="preserve"> file from github. This contains the dlls that will be needed for your Automation job run.</w:t>
+      </w:r>
     </w:p>
     <w:p>
       <w:pPr>
@@ -693,7 +581,23 @@
           <w:szCs w:val="22"/>
           <w:lang w:bidi="ar-SA"/>
         </w:rPr>
-        <w:t>In the Azure Portal, open your Automation account.</w:t>
+        <w:t xml:space="preserve">Logon to </w:t>
+      </w:r>
+      <w:r>
+        <w:rPr>
+          <w:rFonts w:ascii="Calibri" w:eastAsia="Times New Roman" w:hAnsi="Calibri" w:cs="Calibri"/>
+          <w:szCs w:val="22"/>
+          <w:lang w:bidi="ar-SA"/>
+        </w:rPr>
+        <w:t xml:space="preserve">Azure and </w:t>
+      </w:r>
+      <w:r>
+        <w:rPr>
+          <w:rFonts w:ascii="Calibri" w:eastAsia="Times New Roman" w:hAnsi="Calibri" w:cs="Calibri"/>
+          <w:szCs w:val="22"/>
+          <w:lang w:bidi="ar-SA"/>
+        </w:rPr>
+        <w:t>open your Automation account.</w:t>
       </w:r>
     </w:p>
     <w:p>
@@ -876,7 +780,7 @@
                     </pic:cNvPicPr>
                   </pic:nvPicPr>
                   <pic:blipFill>
-                    <a:blip r:embed="rId6">
+                    <a:blip r:embed="rId7">
                       <a:extLst>
                         <a:ext uri="{28A0092B-C50C-407E-A947-70E740481C1C}">
                           <a14:useLocalDpi xmlns:a14="http://schemas.microsoft.com/office/drawing/2010/main" val="0"/>
@@ -1046,7 +950,7 @@
                     </pic:cNvPicPr>
                   </pic:nvPicPr>
                   <pic:blipFill>
-                    <a:blip r:embed="rId7">
+                    <a:blip r:embed="rId8">
                       <a:extLst>
                         <a:ext uri="{28A0092B-C50C-407E-A947-70E740481C1C}">
                           <a14:useLocalDpi xmlns:a14="http://schemas.microsoft.com/office/drawing/2010/main" val="0"/>
@@ -1284,7 +1188,26 @@
           <w:szCs w:val="22"/>
           <w:lang w:bidi="ar-SA"/>
         </w:rPr>
-        <w:t>In the Azure portal, open your Automation account.</w:t>
+        <w:t xml:space="preserve">Download the runbook from github </w:t>
+      </w:r>
+      <w:hyperlink r:id="rId9" w:history="1">
+        <w:r>
+          <w:rPr>
+            <w:rStyle w:val="Hyperlink"/>
+            <w:rFonts w:ascii="Calibri" w:eastAsia="Times New Roman" w:hAnsi="Calibri" w:cs="Calibri"/>
+            <w:szCs w:val="22"/>
+            <w:lang w:bidi="ar-SA"/>
+          </w:rPr>
+          <w:t>here</w:t>
+        </w:r>
+      </w:hyperlink>
+      <w:r>
+        <w:rPr>
+          <w:rFonts w:ascii="Calibri" w:eastAsia="Times New Roman" w:hAnsi="Calibri" w:cs="Calibri"/>
+          <w:szCs w:val="22"/>
+          <w:lang w:bidi="ar-SA"/>
+        </w:rPr>
+        <w:t>.</w:t>
       </w:r>
     </w:p>
     <w:p>
@@ -1308,25 +1231,7 @@
           <w:szCs w:val="22"/>
           <w:lang w:bidi="ar-SA"/>
         </w:rPr>
-        <w:t>Click on the </w:t>
-      </w:r>
-      <w:r>
-        <w:rPr>
-          <w:rFonts w:ascii="Calibri" w:eastAsia="Times New Roman" w:hAnsi="Calibri" w:cs="Calibri"/>
-          <w:b/>
-          <w:bCs/>
-          <w:szCs w:val="22"/>
-          <w:lang w:bidi="ar-SA"/>
-        </w:rPr>
-        <w:t>Runbooks</w:t>
-      </w:r>
-      <w:r>
-        <w:rPr>
-          <w:rFonts w:ascii="Calibri" w:eastAsia="Times New Roman" w:hAnsi="Calibri" w:cs="Calibri"/>
-          <w:szCs w:val="22"/>
-          <w:lang w:bidi="ar-SA"/>
-        </w:rPr>
-        <w:t> tile to open the list of runbooks.</w:t>
+        <w:t>In the Azure portal, open your Automation account.</w:t>
       </w:r>
     </w:p>
     <w:p>
@@ -1360,15 +1265,39 @@
           <w:szCs w:val="22"/>
           <w:lang w:bidi="ar-SA"/>
         </w:rPr>
-        <w:t>Add a runbook</w:t>
-      </w:r>
-      <w:r>
-        <w:rPr>
-          <w:rFonts w:ascii="Calibri" w:eastAsia="Times New Roman" w:hAnsi="Calibri" w:cs="Calibri"/>
-          <w:szCs w:val="22"/>
-          <w:lang w:bidi="ar-SA"/>
-        </w:rPr>
-        <w:t> button and then </w:t>
+        <w:t>Runbooks</w:t>
+      </w:r>
+      <w:r>
+        <w:rPr>
+          <w:rFonts w:ascii="Calibri" w:eastAsia="Times New Roman" w:hAnsi="Calibri" w:cs="Calibri"/>
+          <w:szCs w:val="22"/>
+          <w:lang w:bidi="ar-SA"/>
+        </w:rPr>
+        <w:t> tile to open the list of runbooks.</w:t>
+      </w:r>
+    </w:p>
+    <w:p>
+      <w:pPr>
+        <w:numPr>
+          <w:ilvl w:val="1"/>
+          <w:numId w:val="8"/>
+        </w:numPr>
+        <w:spacing w:before="60" w:after="0" w:line="240" w:lineRule="auto"/>
+        <w:ind w:left="586"/>
+        <w:textAlignment w:val="center"/>
+        <w:rPr>
+          <w:rFonts w:ascii="Calibri" w:eastAsia="Times New Roman" w:hAnsi="Calibri" w:cs="Calibri"/>
+          <w:szCs w:val="22"/>
+          <w:lang w:bidi="ar-SA"/>
+        </w:rPr>
+      </w:pPr>
+      <w:r>
+        <w:rPr>
+          <w:rFonts w:ascii="Calibri" w:eastAsia="Times New Roman" w:hAnsi="Calibri" w:cs="Calibri"/>
+          <w:szCs w:val="22"/>
+          <w:lang w:bidi="ar-SA"/>
+        </w:rPr>
+        <w:t>Click on the </w:t>
       </w:r>
       <w:r>
         <w:rPr>
@@ -1378,7 +1307,37 @@
           <w:szCs w:val="22"/>
           <w:lang w:bidi="ar-SA"/>
         </w:rPr>
-        <w:t>Import and existing runbook (Import)</w:t>
+        <w:t>Add a runbook</w:t>
+      </w:r>
+      <w:r>
+        <w:rPr>
+          <w:rFonts w:ascii="Calibri" w:eastAsia="Times New Roman" w:hAnsi="Calibri" w:cs="Calibri"/>
+          <w:szCs w:val="22"/>
+          <w:lang w:bidi="ar-SA"/>
+        </w:rPr>
+        <w:t> button and then </w:t>
+      </w:r>
+      <w:r>
+        <w:rPr>
+          <w:rFonts w:ascii="Calibri" w:eastAsia="Times New Roman" w:hAnsi="Calibri" w:cs="Calibri"/>
+          <w:b/>
+          <w:bCs/>
+          <w:szCs w:val="22"/>
+          <w:lang w:bidi="ar-SA"/>
+        </w:rPr>
+        <w:t>Import an</w:t>
+      </w:r>
+      <w:bookmarkStart w:id="0" w:name="_GoBack"/>
+      <w:bookmarkEnd w:id="0"/>
+      <w:r>
+        <w:rPr>
+          <w:rFonts w:ascii="Calibri" w:eastAsia="Times New Roman" w:hAnsi="Calibri" w:cs="Calibri"/>
+          <w:b/>
+          <w:bCs/>
+          <w:szCs w:val="22"/>
+          <w:lang w:bidi="ar-SA"/>
+        </w:rPr>
+        <w:t xml:space="preserve"> existing runbook (Import)</w:t>
       </w:r>
       <w:r>
         <w:rPr>
@@ -1443,7 +1402,7 @@
                     </pic:cNvPicPr>
                   </pic:nvPicPr>
                   <pic:blipFill>
-                    <a:blip r:embed="rId8">
+                    <a:blip r:embed="rId10">
                       <a:extLst>
                         <a:ext uri="{28A0092B-C50C-407E-A947-70E740481C1C}">
                           <a14:useLocalDpi xmlns:a14="http://schemas.microsoft.com/office/drawing/2010/main" val="0"/>
@@ -1573,7 +1532,7 @@
           <w:szCs w:val="22"/>
           <w:lang w:bidi="ar-SA"/>
         </w:rPr>
-        <w:t xml:space="preserve">The </w:t>
+        <w:t xml:space="preserve">Click </w:t>
       </w:r>
       <w:r>
         <w:rPr>
@@ -1583,15 +1542,15 @@
           <w:szCs w:val="22"/>
           <w:lang w:bidi="ar-SA"/>
         </w:rPr>
-        <w:t>name</w:t>
-      </w:r>
-      <w:r>
-        <w:rPr>
-          <w:rFonts w:ascii="Calibri" w:eastAsia="Times New Roman" w:hAnsi="Calibri" w:cs="Calibri"/>
-          <w:szCs w:val="22"/>
-          <w:lang w:bidi="ar-SA"/>
-        </w:rPr>
-        <w:t xml:space="preserve"> will be automatically filed, which is non-editable.</w:t>
+        <w:t>Create</w:t>
+      </w:r>
+      <w:r>
+        <w:rPr>
+          <w:rFonts w:ascii="Calibri" w:eastAsia="Times New Roman" w:hAnsi="Calibri" w:cs="Calibri"/>
+          <w:szCs w:val="22"/>
+          <w:lang w:bidi="ar-SA"/>
+        </w:rPr>
+        <w:t xml:space="preserve"> to import the runbook.</w:t>
       </w:r>
     </w:p>
     <w:p>
@@ -1615,25 +1574,7 @@
           <w:szCs w:val="22"/>
           <w:lang w:bidi="ar-SA"/>
         </w:rPr>
-        <w:t>The </w:t>
-      </w:r>
-      <w:r>
-        <w:rPr>
-          <w:rFonts w:ascii="Calibri" w:eastAsia="Times New Roman" w:hAnsi="Calibri" w:cs="Calibri"/>
-          <w:b/>
-          <w:bCs/>
-          <w:szCs w:val="22"/>
-          <w:lang w:bidi="ar-SA"/>
-        </w:rPr>
-        <w:t>runbook type</w:t>
-      </w:r>
-      <w:r>
-        <w:rPr>
-          <w:rFonts w:ascii="Calibri" w:eastAsia="Times New Roman" w:hAnsi="Calibri" w:cs="Calibri"/>
-          <w:szCs w:val="22"/>
-          <w:lang w:bidi="ar-SA"/>
-        </w:rPr>
-        <w:t> will be automatically selected, but you can change the type after taking the applicable restrictions into account.</w:t>
+        <w:t>The new runbook will appear in the list of runbooks for the Automation Account.</w:t>
       </w:r>
     </w:p>
     <w:p>
@@ -1657,7 +1598,7 @@
           <w:szCs w:val="22"/>
           <w:lang w:bidi="ar-SA"/>
         </w:rPr>
-        <w:t xml:space="preserve">Click </w:t>
+        <w:t xml:space="preserve">Click the </w:t>
       </w:r>
       <w:r>
         <w:rPr>
@@ -1667,15 +1608,15 @@
           <w:szCs w:val="22"/>
           <w:lang w:bidi="ar-SA"/>
         </w:rPr>
-        <w:t>Create</w:t>
-      </w:r>
-      <w:r>
-        <w:rPr>
-          <w:rFonts w:ascii="Calibri" w:eastAsia="Times New Roman" w:hAnsi="Calibri" w:cs="Calibri"/>
-          <w:szCs w:val="22"/>
-          <w:lang w:bidi="ar-SA"/>
-        </w:rPr>
-        <w:t xml:space="preserve"> to import the runbook.</w:t>
+        <w:t>Trigger-DataTransformation-Job</w:t>
+      </w:r>
+      <w:r>
+        <w:rPr>
+          <w:rFonts w:ascii="Calibri" w:eastAsia="Times New Roman" w:hAnsi="Calibri" w:cs="Calibri"/>
+          <w:szCs w:val="22"/>
+          <w:lang w:bidi="ar-SA"/>
+        </w:rPr>
+        <w:t xml:space="preserve"> runbook. </w:t>
       </w:r>
     </w:p>
     <w:p>
@@ -1699,7 +1640,25 @@
           <w:szCs w:val="22"/>
           <w:lang w:bidi="ar-SA"/>
         </w:rPr>
-        <w:t>The new runbook will appear in the list of runbooks for the Automation Account.</w:t>
+        <w:t>Click the </w:t>
+      </w:r>
+      <w:r>
+        <w:rPr>
+          <w:rFonts w:ascii="Calibri" w:eastAsia="Times New Roman" w:hAnsi="Calibri" w:cs="Calibri"/>
+          <w:b/>
+          <w:bCs/>
+          <w:szCs w:val="22"/>
+          <w:lang w:bidi="ar-SA"/>
+        </w:rPr>
+        <w:t>Edit</w:t>
+      </w:r>
+      <w:r>
+        <w:rPr>
+          <w:rFonts w:ascii="Calibri" w:eastAsia="Times New Roman" w:hAnsi="Calibri" w:cs="Calibri"/>
+          <w:szCs w:val="22"/>
+          <w:lang w:bidi="ar-SA"/>
+        </w:rPr>
+        <w:t> button.</w:t>
       </w:r>
     </w:p>
     <w:p>
@@ -1723,7 +1682,7 @@
           <w:szCs w:val="22"/>
           <w:lang w:bidi="ar-SA"/>
         </w:rPr>
-        <w:t xml:space="preserve">Click the </w:t>
+        <w:t>Click the </w:t>
       </w:r>
       <w:r>
         <w:rPr>
@@ -1733,9 +1692,16 @@
           <w:szCs w:val="22"/>
           <w:lang w:bidi="ar-SA"/>
         </w:rPr>
-        <w:t>Trigger-</w:t>
-      </w:r>
-      <w:proofErr w:type="spellStart"/>
+        <w:t>Publish</w:t>
+      </w:r>
+      <w:r>
+        <w:rPr>
+          <w:rFonts w:ascii="Calibri" w:eastAsia="Times New Roman" w:hAnsi="Calibri" w:cs="Calibri"/>
+          <w:szCs w:val="22"/>
+          <w:lang w:bidi="ar-SA"/>
+        </w:rPr>
+        <w:t> button and then </w:t>
+      </w:r>
       <w:r>
         <w:rPr>
           <w:rFonts w:ascii="Calibri" w:eastAsia="Times New Roman" w:hAnsi="Calibri" w:cs="Calibri"/>
@@ -1744,9 +1710,46 @@
           <w:szCs w:val="22"/>
           <w:lang w:bidi="ar-SA"/>
         </w:rPr>
-        <w:t>DataTransformation</w:t>
-      </w:r>
-      <w:proofErr w:type="spellEnd"/>
+        <w:t>Yes</w:t>
+      </w:r>
+      <w:r>
+        <w:rPr>
+          <w:rFonts w:ascii="Calibri" w:eastAsia="Times New Roman" w:hAnsi="Calibri" w:cs="Calibri"/>
+          <w:szCs w:val="22"/>
+          <w:lang w:bidi="ar-SA"/>
+        </w:rPr>
+        <w:t> to the verification message.</w:t>
+      </w:r>
+    </w:p>
+    <w:p>
+      <w:pPr>
+        <w:spacing w:before="60" w:after="0" w:line="240" w:lineRule="auto"/>
+        <w:ind w:left="46"/>
+        <w:rPr>
+          <w:rFonts w:ascii="Calibri" w:eastAsia="Times New Roman" w:hAnsi="Calibri" w:cs="Calibri"/>
+          <w:szCs w:val="22"/>
+          <w:lang w:bidi="ar-SA"/>
+        </w:rPr>
+      </w:pPr>
+      <w:r>
+        <w:rPr>
+          <w:rFonts w:ascii="Calibri" w:eastAsia="Times New Roman" w:hAnsi="Calibri" w:cs="Calibri"/>
+          <w:szCs w:val="22"/>
+          <w:lang w:bidi="ar-SA"/>
+        </w:rPr>
+        <w:t> </w:t>
+      </w:r>
+    </w:p>
+    <w:p>
+      <w:pPr>
+        <w:spacing w:before="60" w:after="0" w:line="240" w:lineRule="auto"/>
+        <w:ind w:left="46"/>
+        <w:rPr>
+          <w:rFonts w:ascii="Calibri" w:eastAsia="Times New Roman" w:hAnsi="Calibri" w:cs="Calibri"/>
+          <w:szCs w:val="22"/>
+          <w:lang w:bidi="ar-SA"/>
+        </w:rPr>
+      </w:pPr>
       <w:r>
         <w:rPr>
           <w:rFonts w:ascii="Calibri" w:eastAsia="Times New Roman" w:hAnsi="Calibri" w:cs="Calibri"/>
@@ -1755,39 +1758,7 @@
           <w:szCs w:val="22"/>
           <w:lang w:bidi="ar-SA"/>
         </w:rPr>
-        <w:t>-Job</w:t>
-      </w:r>
-      <w:r>
-        <w:rPr>
-          <w:rFonts w:ascii="Calibri" w:eastAsia="Times New Roman" w:hAnsi="Calibri" w:cs="Calibri"/>
-          <w:szCs w:val="22"/>
-          <w:lang w:bidi="ar-SA"/>
-        </w:rPr>
-        <w:t xml:space="preserve"> runbook. </w:t>
-      </w:r>
-    </w:p>
-    <w:p>
-      <w:pPr>
-        <w:numPr>
-          <w:ilvl w:val="1"/>
-          <w:numId w:val="9"/>
-        </w:numPr>
-        <w:spacing w:before="60" w:after="0" w:line="240" w:lineRule="auto"/>
-        <w:ind w:left="586"/>
-        <w:textAlignment w:val="center"/>
-        <w:rPr>
-          <w:rFonts w:ascii="Calibri" w:eastAsia="Times New Roman" w:hAnsi="Calibri" w:cs="Calibri"/>
-          <w:szCs w:val="22"/>
-          <w:lang w:bidi="ar-SA"/>
-        </w:rPr>
-      </w:pPr>
-      <w:r>
-        <w:rPr>
-          <w:rFonts w:ascii="Calibri" w:eastAsia="Times New Roman" w:hAnsi="Calibri" w:cs="Calibri"/>
-          <w:szCs w:val="22"/>
-          <w:lang w:bidi="ar-SA"/>
-        </w:rPr>
-        <w:t>Click the </w:t>
+        <w:t xml:space="preserve">To </w:t>
       </w:r>
       <w:r>
         <w:rPr>
@@ -1797,39 +1768,7 @@
           <w:szCs w:val="22"/>
           <w:lang w:bidi="ar-SA"/>
         </w:rPr>
-        <w:t>Edit</w:t>
-      </w:r>
-      <w:r>
-        <w:rPr>
-          <w:rFonts w:ascii="Calibri" w:eastAsia="Times New Roman" w:hAnsi="Calibri" w:cs="Calibri"/>
-          <w:szCs w:val="22"/>
-          <w:lang w:bidi="ar-SA"/>
-        </w:rPr>
-        <w:t> button.</w:t>
-      </w:r>
-    </w:p>
-    <w:p>
-      <w:pPr>
-        <w:numPr>
-          <w:ilvl w:val="1"/>
-          <w:numId w:val="9"/>
-        </w:numPr>
-        <w:spacing w:before="60" w:after="0" w:line="240" w:lineRule="auto"/>
-        <w:ind w:left="586"/>
-        <w:textAlignment w:val="center"/>
-        <w:rPr>
-          <w:rFonts w:ascii="Calibri" w:eastAsia="Times New Roman" w:hAnsi="Calibri" w:cs="Calibri"/>
-          <w:szCs w:val="22"/>
-          <w:lang w:bidi="ar-SA"/>
-        </w:rPr>
-      </w:pPr>
-      <w:r>
-        <w:rPr>
-          <w:rFonts w:ascii="Calibri" w:eastAsia="Times New Roman" w:hAnsi="Calibri" w:cs="Calibri"/>
-          <w:szCs w:val="22"/>
-          <w:lang w:bidi="ar-SA"/>
-        </w:rPr>
-        <w:t>Click the </w:t>
+        <w:t>run</w:t>
       </w:r>
       <w:r>
         <w:rPr>
@@ -1839,15 +1778,7 @@
           <w:szCs w:val="22"/>
           <w:lang w:bidi="ar-SA"/>
         </w:rPr>
-        <w:t>Publish</w:t>
-      </w:r>
-      <w:r>
-        <w:rPr>
-          <w:rFonts w:ascii="Calibri" w:eastAsia="Times New Roman" w:hAnsi="Calibri" w:cs="Calibri"/>
-          <w:szCs w:val="22"/>
-          <w:lang w:bidi="ar-SA"/>
-        </w:rPr>
-        <w:t> button and then </w:t>
+        <w:t xml:space="preserve"> </w:t>
       </w:r>
       <w:r>
         <w:rPr>
@@ -1857,46 +1788,8 @@
           <w:szCs w:val="22"/>
           <w:lang w:bidi="ar-SA"/>
         </w:rPr>
-        <w:t>Yes</w:t>
-      </w:r>
-      <w:r>
-        <w:rPr>
-          <w:rFonts w:ascii="Calibri" w:eastAsia="Times New Roman" w:hAnsi="Calibri" w:cs="Calibri"/>
-          <w:szCs w:val="22"/>
-          <w:lang w:bidi="ar-SA"/>
-        </w:rPr>
-        <w:t> to the verification message.</w:t>
-      </w:r>
-    </w:p>
-    <w:p>
-      <w:pPr>
-        <w:spacing w:before="60" w:after="0" w:line="240" w:lineRule="auto"/>
-        <w:ind w:left="46"/>
-        <w:rPr>
-          <w:rFonts w:ascii="Calibri" w:eastAsia="Times New Roman" w:hAnsi="Calibri" w:cs="Calibri"/>
-          <w:szCs w:val="22"/>
-          <w:lang w:bidi="ar-SA"/>
-        </w:rPr>
-      </w:pPr>
-      <w:r>
-        <w:rPr>
-          <w:rFonts w:ascii="Calibri" w:eastAsia="Times New Roman" w:hAnsi="Calibri" w:cs="Calibri"/>
-          <w:szCs w:val="22"/>
-          <w:lang w:bidi="ar-SA"/>
-        </w:rPr>
-        <w:t> </w:t>
-      </w:r>
-    </w:p>
-    <w:p>
-      <w:pPr>
-        <w:spacing w:before="60" w:after="0" w:line="240" w:lineRule="auto"/>
-        <w:ind w:left="46"/>
-        <w:rPr>
-          <w:rFonts w:ascii="Calibri" w:eastAsia="Times New Roman" w:hAnsi="Calibri" w:cs="Calibri"/>
-          <w:szCs w:val="22"/>
-          <w:lang w:bidi="ar-SA"/>
-        </w:rPr>
-      </w:pPr>
+        <w:t>the</w:t>
+      </w:r>
       <w:r>
         <w:rPr>
           <w:rFonts w:ascii="Calibri" w:eastAsia="Times New Roman" w:hAnsi="Calibri" w:cs="Calibri"/>
@@ -1905,7 +1798,7 @@
           <w:szCs w:val="22"/>
           <w:lang w:bidi="ar-SA"/>
         </w:rPr>
-        <w:t>To Start a runbook:</w:t>
+        <w:t xml:space="preserve"> runbook:</w:t>
       </w:r>
     </w:p>
     <w:p>
@@ -1929,7 +1822,6 @@
           <w:szCs w:val="22"/>
           <w:lang w:bidi="ar-SA"/>
         </w:rPr>
-        <w:lastRenderedPageBreak/>
         <w:t>In the Azure portal, open your Automation account.</w:t>
       </w:r>
     </w:p>
@@ -1978,6 +1870,7 @@
           <w:szCs w:val="22"/>
           <w:lang w:bidi="ar-SA"/>
         </w:rPr>
+        <w:lastRenderedPageBreak/>
         <w:t xml:space="preserve">Click the </w:t>
       </w:r>
       <w:r>
@@ -1988,29 +1881,7 @@
           <w:szCs w:val="22"/>
           <w:lang w:bidi="ar-SA"/>
         </w:rPr>
-        <w:t>Trigger-</w:t>
-      </w:r>
-      <w:proofErr w:type="spellStart"/>
-      <w:r>
-        <w:rPr>
-          <w:rFonts w:ascii="Calibri" w:eastAsia="Times New Roman" w:hAnsi="Calibri" w:cs="Calibri"/>
-          <w:b/>
-          <w:bCs/>
-          <w:szCs w:val="22"/>
-          <w:lang w:bidi="ar-SA"/>
-        </w:rPr>
-        <w:t>DataTransformation</w:t>
-      </w:r>
-      <w:proofErr w:type="spellEnd"/>
-      <w:r>
-        <w:rPr>
-          <w:rFonts w:ascii="Calibri" w:eastAsia="Times New Roman" w:hAnsi="Calibri" w:cs="Calibri"/>
-          <w:b/>
-          <w:bCs/>
-          <w:szCs w:val="22"/>
-          <w:lang w:bidi="ar-SA"/>
-        </w:rPr>
-        <w:t>-Job</w:t>
+        <w:t>Trigger-DataTransformation-Job</w:t>
       </w:r>
       <w:r>
         <w:rPr>
@@ -2117,7 +1988,7 @@
                     </pic:cNvPicPr>
                   </pic:nvPicPr>
                   <pic:blipFill>
-                    <a:blip r:embed="rId9">
+                    <a:blip r:embed="rId11">
                       <a:extLst>
                         <a:ext uri="{28A0092B-C50C-407E-A947-70E740481C1C}">
                           <a14:useLocalDpi xmlns:a14="http://schemas.microsoft.com/office/drawing/2010/main" val="0"/>
@@ -2221,25 +2092,7 @@
           <w:szCs w:val="22"/>
           <w:lang w:bidi="ar-SA"/>
         </w:rPr>
-        <w:t xml:space="preserve">all </w:t>
-      </w:r>
-      <w:proofErr w:type="spellStart"/>
-      <w:r>
-        <w:rPr>
-          <w:rFonts w:ascii="Calibri" w:eastAsia="Times New Roman" w:hAnsi="Calibri" w:cs="Calibri"/>
-          <w:szCs w:val="22"/>
-          <w:lang w:bidi="ar-SA"/>
-        </w:rPr>
-        <w:t>params</w:t>
-      </w:r>
-      <w:proofErr w:type="spellEnd"/>
-      <w:r>
-        <w:rPr>
-          <w:rFonts w:ascii="Calibri" w:eastAsia="Times New Roman" w:hAnsi="Calibri" w:cs="Calibri"/>
-          <w:szCs w:val="22"/>
-          <w:lang w:bidi="ar-SA"/>
-        </w:rPr>
-        <w:t xml:space="preserve"> then </w:t>
+        <w:t xml:space="preserve">all params then </w:t>
       </w:r>
       <w:r>
         <w:rPr>
@@ -2315,7 +2168,7 @@
                     </pic:cNvPicPr>
                   </pic:nvPicPr>
                   <pic:blipFill>
-                    <a:blip r:embed="rId10">
+                    <a:blip r:embed="rId12">
                       <a:extLst>
                         <a:ext uri="{28A0092B-C50C-407E-A947-70E740481C1C}">
                           <a14:useLocalDpi xmlns:a14="http://schemas.microsoft.com/office/drawing/2010/main" val="0"/>
@@ -3031,12 +2884,111 @@
     <w:name w:val="Hyperlink"/>
     <w:basedOn w:val="DefaultParagraphFont"/>
     <w:uiPriority w:val="99"/>
-    <w:semiHidden/>
     <w:unhideWhenUsed/>
     <w:rsid w:val="00AA5E9D"/>
     <w:rPr>
       <w:color w:val="0000FF"/>
       <w:u w:val="single"/>
+    </w:rPr>
+  </w:style>
+  <w:style w:type="character" w:styleId="CommentReference">
+    <w:name w:val="annotation reference"/>
+    <w:basedOn w:val="DefaultParagraphFont"/>
+    <w:uiPriority w:val="99"/>
+    <w:semiHidden/>
+    <w:unhideWhenUsed/>
+    <w:rsid w:val="001F7F8E"/>
+    <w:rPr>
+      <w:sz w:val="16"/>
+      <w:szCs w:val="16"/>
+    </w:rPr>
+  </w:style>
+  <w:style w:type="paragraph" w:styleId="CommentText">
+    <w:name w:val="annotation text"/>
+    <w:basedOn w:val="Normal"/>
+    <w:link w:val="CommentTextChar"/>
+    <w:uiPriority w:val="99"/>
+    <w:semiHidden/>
+    <w:unhideWhenUsed/>
+    <w:rsid w:val="001F7F8E"/>
+    <w:pPr>
+      <w:spacing w:line="240" w:lineRule="auto"/>
+    </w:pPr>
+    <w:rPr>
+      <w:sz w:val="20"/>
+      <w:szCs w:val="18"/>
+    </w:rPr>
+  </w:style>
+  <w:style w:type="character" w:customStyle="1" w:styleId="CommentTextChar">
+    <w:name w:val="Comment Text Char"/>
+    <w:basedOn w:val="DefaultParagraphFont"/>
+    <w:link w:val="CommentText"/>
+    <w:uiPriority w:val="99"/>
+    <w:semiHidden/>
+    <w:rsid w:val="001F7F8E"/>
+    <w:rPr>
+      <w:rFonts w:cs="Mangal"/>
+      <w:sz w:val="20"/>
+      <w:szCs w:val="18"/>
+    </w:rPr>
+  </w:style>
+  <w:style w:type="paragraph" w:styleId="CommentSubject">
+    <w:name w:val="annotation subject"/>
+    <w:basedOn w:val="CommentText"/>
+    <w:next w:val="CommentText"/>
+    <w:link w:val="CommentSubjectChar"/>
+    <w:uiPriority w:val="99"/>
+    <w:semiHidden/>
+    <w:unhideWhenUsed/>
+    <w:rsid w:val="001F7F8E"/>
+    <w:rPr>
+      <w:b/>
+      <w:bCs/>
+    </w:rPr>
+  </w:style>
+  <w:style w:type="character" w:customStyle="1" w:styleId="CommentSubjectChar">
+    <w:name w:val="Comment Subject Char"/>
+    <w:basedOn w:val="CommentTextChar"/>
+    <w:link w:val="CommentSubject"/>
+    <w:uiPriority w:val="99"/>
+    <w:semiHidden/>
+    <w:rsid w:val="001F7F8E"/>
+    <w:rPr>
+      <w:rFonts w:cs="Mangal"/>
+      <w:b/>
+      <w:bCs/>
+      <w:sz w:val="20"/>
+      <w:szCs w:val="18"/>
+    </w:rPr>
+  </w:style>
+  <w:style w:type="paragraph" w:styleId="BalloonText">
+    <w:name w:val="Balloon Text"/>
+    <w:basedOn w:val="Normal"/>
+    <w:link w:val="BalloonTextChar"/>
+    <w:uiPriority w:val="99"/>
+    <w:semiHidden/>
+    <w:unhideWhenUsed/>
+    <w:rsid w:val="001F7F8E"/>
+    <w:pPr>
+      <w:spacing w:after="0" w:line="240" w:lineRule="auto"/>
+    </w:pPr>
+    <w:rPr>
+      <w:rFonts w:ascii="Segoe UI" w:hAnsi="Segoe UI"/>
+      <w:sz w:val="18"/>
+      <w:szCs w:val="16"/>
+    </w:rPr>
+  </w:style>
+  <w:style w:type="character" w:customStyle="1" w:styleId="BalloonTextChar">
+    <w:name w:val="Balloon Text Char"/>
+    <w:basedOn w:val="DefaultParagraphFont"/>
+    <w:link w:val="BalloonText"/>
+    <w:uiPriority w:val="99"/>
+    <w:semiHidden/>
+    <w:rsid w:val="001F7F8E"/>
+    <w:rPr>
+      <w:rFonts w:ascii="Segoe UI" w:hAnsi="Segoe UI" w:cs="Mangal"/>
+      <w:sz w:val="18"/>
+      <w:szCs w:val="16"/>
     </w:rPr>
   </w:style>
 </w:styles>

</xml_diff>